<commit_message>
refactor: qrcode, boleto, comprovante
</commit_message>
<xml_diff>
--- a/ResidencialSyncV1.1/AnaliseProjeto/Casos de Uso/Casos de Uso Expandido V1.1.docx
+++ b/ResidencialSyncV1.1/AnaliseProjeto/Casos de Uso/Casos de Uso Expandido V1.1.docx
@@ -730,7 +730,7 @@
         <w:tc>
           <w:tcPr>
             <w:cnfStyle w:val="001000000000" w:firstRow="0" w:lastRow="0" w:firstColumn="1" w:lastColumn="0" w:oddVBand="0" w:evenVBand="0" w:oddHBand="0" w:evenHBand="0" w:firstRowFirstColumn="0" w:firstRowLastColumn="0" w:lastRowFirstColumn="0" w:lastRowLastColumn="0"/>
-            <w:tcW w:w="4247" w:type="dxa"/>
+            <w:tcW w:w="4248" w:type="dxa"/>
             <w:tcBorders>
               <w:top w:val="single" w:sz="4" w:space="0" w:color="000000"/>
               <w:left w:val="single" w:sz="4" w:space="0" w:color="000000"/>
@@ -786,7 +786,7 @@
         <w:tc>
           <w:tcPr>
             <w:cnfStyle w:val="001000000000" w:firstRow="0" w:lastRow="0" w:firstColumn="1" w:lastColumn="0" w:oddVBand="0" w:evenVBand="0" w:oddHBand="0" w:evenHBand="0" w:firstRowFirstColumn="0" w:firstRowLastColumn="0" w:lastRowFirstColumn="0" w:lastRowLastColumn="0"/>
-            <w:tcW w:w="4247" w:type="dxa"/>
+            <w:tcW w:w="4248" w:type="dxa"/>
             <w:tcBorders>
               <w:top w:val="single" w:sz="4" w:space="0" w:color="000000"/>
               <w:left w:val="single" w:sz="4" w:space="0" w:color="000000"/>
@@ -879,7 +879,7 @@
         <w:tc>
           <w:tcPr>
             <w:cnfStyle w:val="001000000000" w:firstRow="0" w:lastRow="0" w:firstColumn="1" w:lastColumn="0" w:oddVBand="0" w:evenVBand="0" w:oddHBand="0" w:evenHBand="0" w:firstRowFirstColumn="0" w:firstRowLastColumn="0" w:lastRowFirstColumn="0" w:lastRowLastColumn="0"/>
-            <w:tcW w:w="4247" w:type="dxa"/>
+            <w:tcW w:w="4248" w:type="dxa"/>
             <w:tcBorders>
               <w:top w:val="single" w:sz="4" w:space="0" w:color="000000"/>
               <w:left w:val="single" w:sz="4" w:space="0" w:color="000000"/>
@@ -964,6 +964,10 @@
           <w:p>
             <w:pPr>
               <w:pStyle w:val="PargrafodaLista"/>
+              <w:numPr>
+                <w:ilvl w:val="0"/>
+                <w:numId w:val="6"/>
+              </w:numPr>
               <w:spacing w:after="0" w:line="240" w:lineRule="auto"/>
               <w:jc w:val="both"/>
               <w:cnfStyle w:val="000000000000" w:firstRow="0" w:lastRow="0" w:firstColumn="0" w:lastColumn="0" w:oddVBand="0" w:evenVBand="0" w:oddHBand="0" w:evenHBand="0" w:firstRowFirstColumn="0" w:firstRowLastColumn="0" w:lastRowFirstColumn="0" w:lastRowLastColumn="0"/>
@@ -971,6 +975,12 @@
                 <w:rFonts w:eastAsia="Calibri"/>
               </w:rPr>
             </w:pPr>
+            <w:r>
+              <w:rPr>
+                <w:rFonts w:eastAsia="Calibri"/>
+              </w:rPr>
+              <w:t>O sistema lista as áreas de lazer e as propriedades</w:t>
+            </w:r>
           </w:p>
         </w:tc>
       </w:tr>
@@ -978,29 +988,7 @@
         <w:tc>
           <w:tcPr>
             <w:cnfStyle w:val="001000000000" w:firstRow="0" w:lastRow="0" w:firstColumn="1" w:lastColumn="0" w:oddVBand="0" w:evenVBand="0" w:oddHBand="0" w:evenHBand="0" w:firstRowFirstColumn="0" w:firstRowLastColumn="0" w:lastRowFirstColumn="0" w:lastRowLastColumn="0"/>
-            <w:tcW w:w="4247" w:type="dxa"/>
-            <w:tcBorders>
-              <w:top w:val="single" w:sz="4" w:space="0" w:color="000000"/>
-              <w:left w:val="single" w:sz="4" w:space="0" w:color="000000"/>
-              <w:bottom w:val="single" w:sz="4" w:space="0" w:color="000000"/>
-              <w:right w:val="single" w:sz="4" w:space="0" w:color="000000"/>
-            </w:tcBorders>
-          </w:tcPr>
-          <w:p>
-            <w:pPr>
-              <w:pStyle w:val="PargrafodaLista"/>
-              <w:spacing w:after="0" w:line="240" w:lineRule="auto"/>
-              <w:jc w:val="both"/>
-              <w:rPr>
-                <w:b w:val="0"/>
-                <w:bCs w:val="0"/>
-              </w:rPr>
-            </w:pPr>
-          </w:p>
-        </w:tc>
-        <w:tc>
-          <w:tcPr>
-            <w:tcW w:w="4246" w:type="dxa"/>
+            <w:tcW w:w="4248" w:type="dxa"/>
             <w:tcBorders>
               <w:top w:val="single" w:sz="4" w:space="0" w:color="000000"/>
               <w:left w:val="single" w:sz="4" w:space="0" w:color="000000"/>
@@ -1017,6 +1005,34 @@
               </w:numPr>
               <w:spacing w:after="0" w:line="240" w:lineRule="auto"/>
               <w:jc w:val="both"/>
+            </w:pPr>
+            <w:r>
+              <w:rPr>
+                <w:b w:val="0"/>
+              </w:rPr>
+              <w:t>O funcionário escolhe a área que o reservante deseja reservar, e a propriedade do reservante. A unidade residencial, caso seja morador, e o Terreno caso seja proprietário.</w:t>
+            </w:r>
+          </w:p>
+        </w:tc>
+        <w:tc>
+          <w:tcPr>
+            <w:tcW w:w="4246" w:type="dxa"/>
+            <w:tcBorders>
+              <w:top w:val="single" w:sz="4" w:space="0" w:color="000000"/>
+              <w:left w:val="single" w:sz="4" w:space="0" w:color="000000"/>
+              <w:bottom w:val="single" w:sz="4" w:space="0" w:color="000000"/>
+              <w:right w:val="single" w:sz="4" w:space="0" w:color="000000"/>
+            </w:tcBorders>
+          </w:tcPr>
+          <w:p>
+            <w:pPr>
+              <w:pStyle w:val="PargrafodaLista"/>
+              <w:numPr>
+                <w:ilvl w:val="0"/>
+                <w:numId w:val="6"/>
+              </w:numPr>
+              <w:spacing w:after="0" w:line="240" w:lineRule="auto"/>
+              <w:jc w:val="both"/>
               <w:cnfStyle w:val="000000000000" w:firstRow="0" w:lastRow="0" w:firstColumn="0" w:lastColumn="0" w:oddVBand="0" w:evenVBand="0" w:oddHBand="0" w:evenHBand="0" w:firstRowFirstColumn="0" w:firstRowLastColumn="0" w:lastRowFirstColumn="0" w:lastRowLastColumn="0"/>
               <w:rPr>
                 <w:rFonts w:eastAsia="Calibri"/>
@@ -1027,6 +1043,63 @@
                 <w:rFonts w:eastAsia="Calibri"/>
               </w:rPr>
               <w:t>O sistema verifica se a área de lazer está disponível</w:t>
+            </w:r>
+          </w:p>
+        </w:tc>
+      </w:tr>
+      <w:tr>
+        <w:tc>
+          <w:tcPr>
+            <w:cnfStyle w:val="001000000000" w:firstRow="0" w:lastRow="0" w:firstColumn="1" w:lastColumn="0" w:oddVBand="0" w:evenVBand="0" w:oddHBand="0" w:evenHBand="0" w:firstRowFirstColumn="0" w:firstRowLastColumn="0" w:lastRowFirstColumn="0" w:lastRowLastColumn="0"/>
+            <w:tcW w:w="4248" w:type="dxa"/>
+            <w:tcBorders>
+              <w:top w:val="single" w:sz="4" w:space="0" w:color="000000"/>
+              <w:left w:val="single" w:sz="4" w:space="0" w:color="000000"/>
+              <w:bottom w:val="single" w:sz="4" w:space="0" w:color="000000"/>
+              <w:right w:val="single" w:sz="4" w:space="0" w:color="000000"/>
+            </w:tcBorders>
+          </w:tcPr>
+          <w:p>
+            <w:pPr>
+              <w:pStyle w:val="PargrafodaLista"/>
+              <w:spacing w:after="0" w:line="240" w:lineRule="auto"/>
+              <w:jc w:val="both"/>
+              <w:rPr>
+                <w:b w:val="0"/>
+                <w:bCs w:val="0"/>
+              </w:rPr>
+            </w:pPr>
+          </w:p>
+        </w:tc>
+        <w:tc>
+          <w:tcPr>
+            <w:tcW w:w="4246" w:type="dxa"/>
+            <w:tcBorders>
+              <w:top w:val="single" w:sz="4" w:space="0" w:color="000000"/>
+              <w:left w:val="single" w:sz="4" w:space="0" w:color="000000"/>
+              <w:bottom w:val="single" w:sz="4" w:space="0" w:color="000000"/>
+              <w:right w:val="single" w:sz="4" w:space="0" w:color="000000"/>
+            </w:tcBorders>
+          </w:tcPr>
+          <w:p>
+            <w:pPr>
+              <w:pStyle w:val="PargrafodaLista"/>
+              <w:numPr>
+                <w:ilvl w:val="0"/>
+                <w:numId w:val="6"/>
+              </w:numPr>
+              <w:spacing w:after="0" w:line="240" w:lineRule="auto"/>
+              <w:jc w:val="both"/>
+              <w:cnfStyle w:val="000000000000" w:firstRow="0" w:lastRow="0" w:firstColumn="0" w:lastColumn="0" w:oddVBand="0" w:evenVBand="0" w:oddHBand="0" w:evenHBand="0" w:firstRowFirstColumn="0" w:firstRowLastColumn="0" w:lastRowFirstColumn="0" w:lastRowLastColumn="0"/>
+              <w:rPr>
+                <w:rFonts w:eastAsia="Calibri"/>
+              </w:rPr>
+            </w:pPr>
+            <w:r>
+              <w:rPr>
+                <w:rFonts w:eastAsia="Calibri"/>
+              </w:rPr>
+              <w:t>O sistema valida o morador/proprietário de terreno.</w:t>
             </w:r>
           </w:p>
         </w:tc>
@@ -1038,7 +1111,7 @@
         <w:tc>
           <w:tcPr>
             <w:cnfStyle w:val="001000000000" w:firstRow="0" w:lastRow="0" w:firstColumn="1" w:lastColumn="0" w:oddVBand="0" w:evenVBand="0" w:oddHBand="0" w:evenHBand="0" w:firstRowFirstColumn="0" w:firstRowLastColumn="0" w:lastRowFirstColumn="0" w:lastRowLastColumn="0"/>
-            <w:tcW w:w="4247" w:type="dxa"/>
+            <w:tcW w:w="4248" w:type="dxa"/>
             <w:tcBorders>
               <w:top w:val="single" w:sz="4" w:space="0" w:color="000000"/>
               <w:left w:val="single" w:sz="4" w:space="0" w:color="000000"/>
@@ -1084,43 +1157,7 @@
               <w:rPr>
                 <w:rFonts w:eastAsia="Calibri"/>
               </w:rPr>
-              <w:t>O sistema busca o morador</w:t>
-            </w:r>
-            <w:r>
-              <w:rPr>
-                <w:rFonts w:eastAsia="Calibri"/>
-              </w:rPr>
-              <w:t>/proprietário de terreno</w:t>
-            </w:r>
-            <w:r>
-              <w:rPr>
-                <w:rFonts w:eastAsia="Calibri"/>
-              </w:rPr>
-              <w:t xml:space="preserve"> pelo seu CPF pra valida</w:t>
-            </w:r>
-            <w:r>
-              <w:rPr>
-                <w:rFonts w:eastAsia="Calibri"/>
-              </w:rPr>
-              <w:t>-lo</w:t>
-            </w:r>
-            <w:r>
-              <w:rPr>
-                <w:rFonts w:eastAsia="Calibri"/>
-              </w:rPr>
-              <w:t xml:space="preserve">, e também pra ter os dados que serão colocados no </w:t>
-            </w:r>
-            <w:r>
-              <w:rPr>
-                <w:rFonts w:eastAsia="Calibri"/>
-              </w:rPr>
-              <w:t>comprovante</w:t>
-            </w:r>
-            <w:r>
-              <w:rPr>
-                <w:rFonts w:eastAsia="Calibri"/>
-              </w:rPr>
-              <w:t>.</w:t>
+              <w:t xml:space="preserve">O sistema agenda a reserva e gera um comprovante em PDF contendo o Nome de quem reservou, CPF, o nome da área de lazer e a data da reserva. </w:t>
             </w:r>
           </w:p>
         </w:tc>
@@ -1132,7 +1169,7 @@
         <w:tc>
           <w:tcPr>
             <w:cnfStyle w:val="001000000000" w:firstRow="0" w:lastRow="0" w:firstColumn="1" w:lastColumn="0" w:oddVBand="0" w:evenVBand="0" w:oddHBand="0" w:evenHBand="0" w:firstRowFirstColumn="0" w:firstRowLastColumn="0" w:lastRowFirstColumn="0" w:lastRowLastColumn="0"/>
-            <w:tcW w:w="4247" w:type="dxa"/>
+            <w:tcW w:w="4248" w:type="dxa"/>
             <w:tcBorders>
               <w:top w:val="single" w:sz="4" w:space="0" w:color="000000"/>
               <w:left w:val="single" w:sz="4" w:space="0" w:color="000000"/>
@@ -1180,43 +1217,7 @@
               <w:rPr>
                 <w:rFonts w:eastAsia="Calibri"/>
               </w:rPr>
-              <w:t xml:space="preserve">O sistema agenda a reserva e gera um comprovante em PDF contendo o Nome </w:t>
-            </w:r>
-            <w:r>
-              <w:rPr>
-                <w:rFonts w:eastAsia="Calibri"/>
-              </w:rPr>
-              <w:t>de quem reservou</w:t>
-            </w:r>
-            <w:r>
-              <w:rPr>
-                <w:rFonts w:eastAsia="Calibri"/>
-              </w:rPr>
-              <w:t xml:space="preserve">, CPF, o nome da área de lazer </w:t>
-            </w:r>
-            <w:r>
-              <w:rPr>
-                <w:rFonts w:eastAsia="Calibri"/>
-              </w:rPr>
-              <w:t xml:space="preserve">e </w:t>
-            </w:r>
-            <w:r>
-              <w:rPr>
-                <w:rFonts w:eastAsia="Calibri"/>
-              </w:rPr>
-              <w:t>a data da reserva</w:t>
-            </w:r>
-            <w:r>
-              <w:rPr>
-                <w:rFonts w:eastAsia="Calibri"/>
-              </w:rPr>
-              <w:t>.</w:t>
-            </w:r>
-            <w:r>
-              <w:rPr>
-                <w:rFonts w:eastAsia="Calibri"/>
-              </w:rPr>
-              <w:t xml:space="preserve"> </w:t>
+              <w:t>O sistema faz o download do comprovante na máquina onde o sistema roda</w:t>
             </w:r>
           </w:p>
         </w:tc>
@@ -1228,7 +1229,7 @@
         <w:tc>
           <w:tcPr>
             <w:cnfStyle w:val="001000000000" w:firstRow="0" w:lastRow="0" w:firstColumn="1" w:lastColumn="0" w:oddVBand="0" w:evenVBand="0" w:oddHBand="0" w:evenHBand="0" w:firstRowFirstColumn="0" w:firstRowLastColumn="0" w:lastRowFirstColumn="0" w:lastRowLastColumn="0"/>
-            <w:tcW w:w="4247" w:type="dxa"/>
+            <w:tcW w:w="4248" w:type="dxa"/>
             <w:tcBorders>
               <w:top w:val="single" w:sz="4" w:space="0" w:color="000000"/>
               <w:left w:val="single" w:sz="4" w:space="0" w:color="000000"/>
@@ -1272,12 +1273,6 @@
                 <w:rFonts w:eastAsia="Calibri"/>
               </w:rPr>
             </w:pPr>
-            <w:r>
-              <w:rPr>
-                <w:rFonts w:eastAsia="Calibri"/>
-              </w:rPr>
-              <w:t>O sistema faz o download do comprovante na máquina onde o sistema roda</w:t>
-            </w:r>
           </w:p>
         </w:tc>
       </w:tr>
@@ -1288,7 +1283,7 @@
         <w:tc>
           <w:tcPr>
             <w:cnfStyle w:val="001000000000" w:firstRow="0" w:lastRow="0" w:firstColumn="1" w:lastColumn="0" w:oddVBand="0" w:evenVBand="0" w:oddHBand="0" w:evenHBand="0" w:firstRowFirstColumn="0" w:firstRowLastColumn="0" w:lastRowFirstColumn="0" w:lastRowLastColumn="0"/>
-            <w:tcW w:w="4247" w:type="dxa"/>
+            <w:tcW w:w="4248" w:type="dxa"/>
             <w:tcBorders>
               <w:top w:val="single" w:sz="4" w:space="0" w:color="000000"/>
               <w:left w:val="single" w:sz="4" w:space="0" w:color="000000"/>
@@ -1316,23 +1311,8 @@
                 <w:b w:val="0"/>
                 <w:bCs w:val="0"/>
               </w:rPr>
-              <w:t>O funcionário envia ao morador, ou imprime o comprovante e entrega ao morador</w:t>
-            </w:r>
-            <w:r>
-              <w:rPr>
-                <w:rFonts w:eastAsia="Calibri"/>
-                <w:b w:val="0"/>
-                <w:bCs w:val="0"/>
-              </w:rPr>
-              <w:t>/ proprietário de terreno</w:t>
-            </w:r>
-            <w:r>
-              <w:rPr>
-                <w:rFonts w:eastAsia="Calibri"/>
-                <w:b w:val="0"/>
-                <w:bCs w:val="0"/>
-              </w:rPr>
-              <w:t>.</w:t>
+              <w:lastRenderedPageBreak/>
+              <w:t>O funcionário envia ao morador, ou imprime o comprovante e entrega ao morador/ proprietário de terreno.</w:t>
             </w:r>
           </w:p>
         </w:tc>
@@ -3766,7 +3746,6 @@
         <w:rPr>
           <w:rFonts w:cs="Arial"/>
         </w:rPr>
-        <w:lastRenderedPageBreak/>
         <w:t>AGENDAR VISITA PRA UMA DETERMINADA RESIDENCIAL</w:t>
       </w:r>
     </w:p>
@@ -4473,8 +4452,16 @@
               <w:rPr>
                 <w:rFonts w:eastAsia="Calibri"/>
               </w:rPr>
-              <w:t>O sistema agenda a visita, gera o QR code</w:t>
-            </w:r>
+              <w:t xml:space="preserve">O sistema agenda a visita, gera o QR </w:t>
+            </w:r>
+            <w:proofErr w:type="spellStart"/>
+            <w:r>
+              <w:rPr>
+                <w:rFonts w:eastAsia="Calibri"/>
+              </w:rPr>
+              <w:t>code</w:t>
+            </w:r>
+            <w:proofErr w:type="spellEnd"/>
             <w:r>
               <w:rPr>
                 <w:rFonts w:eastAsia="Calibri"/>
@@ -4537,7 +4524,25 @@
                 <w:b w:val="0"/>
                 <w:bCs w:val="0"/>
               </w:rPr>
-              <w:t>O funcionário informa ao morador que o agendamento da visita foi bem sucedido e manda o QR code para o morador.</w:t>
+              <w:t xml:space="preserve">O funcionário informa ao morador que o agendamento da visita foi bem sucedido e manda o QR </w:t>
+            </w:r>
+            <w:proofErr w:type="spellStart"/>
+            <w:r>
+              <w:rPr>
+                <w:rFonts w:eastAsia="Calibri"/>
+                <w:b w:val="0"/>
+                <w:bCs w:val="0"/>
+              </w:rPr>
+              <w:t>code</w:t>
+            </w:r>
+            <w:proofErr w:type="spellEnd"/>
+            <w:r>
+              <w:rPr>
+                <w:rFonts w:eastAsia="Calibri"/>
+                <w:b w:val="0"/>
+                <w:bCs w:val="0"/>
+              </w:rPr>
+              <w:t xml:space="preserve"> para o morador.</w:t>
             </w:r>
           </w:p>
         </w:tc>
@@ -4583,7 +4588,6 @@
         <w:rPr>
           <w:rFonts w:cs="Arial"/>
         </w:rPr>
-        <w:lastRenderedPageBreak/>
         <w:t>Gerar relatório completo de um morador, a partir da placa de um veículo</w:t>
       </w:r>
     </w:p>
@@ -7056,9 +7060,9 @@
       <w:lvlJc w:val="left"/>
       <w:pPr>
         <w:tabs>
-          <w:tab w:val="num" w:pos="0"/>
-        </w:tabs>
-        <w:ind w:left="720" w:hanging="360"/>
+          <w:tab w:val="num" w:pos="-360"/>
+        </w:tabs>
+        <w:ind w:left="360" w:hanging="360"/>
       </w:pPr>
     </w:lvl>
     <w:lvl w:ilvl="1">

</xml_diff>